<commit_message>
Consent form and information letter
</commit_message>
<xml_diff>
--- a/Administration/TemplateConsentLetter.docx
+++ b/Administration/TemplateConsentLetter.docx
@@ -1,6 +1,6 @@
 
 <file path=word/document.xml><?xml version="1.0" encoding="utf-8"?>
-<w:document xmlns:wpc="http://schemas.microsoft.com/office/word/2010/wordprocessingCanvas" xmlns:cx="http://schemas.microsoft.com/office/drawing/2014/chartex" xmlns:cx1="http://schemas.microsoft.com/office/drawing/2015/9/8/chartex" xmlns:cx2="http://schemas.microsoft.com/office/drawing/2015/10/21/chartex" xmlns:cx3="http://schemas.microsoft.com/office/drawing/2016/5/9/chartex" xmlns:cx4="http://schemas.microsoft.com/office/drawing/2016/5/10/chartex" xmlns:cx5="http://schemas.microsoft.com/office/drawing/2016/5/11/chartex" xmlns:cx6="http://schemas.microsoft.com/office/drawing/2016/5/12/chartex" xmlns:cx7="http://schemas.microsoft.com/office/drawing/2016/5/13/chartex" xmlns:cx8="http://schemas.microsoft.com/office/drawing/2016/5/14/chartex" xmlns:mc="http://schemas.openxmlformats.org/markup-compatibility/2006" xmlns:aink="http://schemas.microsoft.com/office/drawing/2016/ink" xmlns:am3d="http://schemas.microsoft.com/office/drawing/2017/model3d" xmlns:o="urn:schemas-microsoft-com:office:office" xmlns:r="http://schemas.openxmlformats.org/officeDocument/2006/relationships" xmlns:m="http://schemas.openxmlformats.org/officeDocument/2006/math" xmlns:v="urn:schemas-microsoft-com:vml" xmlns:wp14="http://schemas.microsoft.com/office/word/2010/wordprocessingDrawing" xmlns:wp="http://schemas.openxmlformats.org/drawingml/2006/wordprocessingDrawing" xmlns:w10="urn:schemas-microsoft-com:office:word" xmlns:w="http://schemas.openxmlformats.org/wordprocessingml/2006/main" xmlns:w14="http://schemas.microsoft.com/office/word/2010/wordml" xmlns:w15="http://schemas.microsoft.com/office/word/2012/wordml" xmlns:w16cid="http://schemas.microsoft.com/office/word/2016/wordml/cid" xmlns:w16se="http://schemas.microsoft.com/office/word/2015/wordml/symex" xmlns:wpg="http://schemas.microsoft.com/office/word/2010/wordprocessingGroup" xmlns:wpi="http://schemas.microsoft.com/office/word/2010/wordprocessingInk" xmlns:wne="http://schemas.microsoft.com/office/word/2006/wordml" xmlns:wps="http://schemas.microsoft.com/office/word/2010/wordprocessingShape" mc:Ignorable="w14 w15 w16se w16cid wp14">
+<w:document xmlns:wpc="http://schemas.microsoft.com/office/word/2010/wordprocessingCanvas" xmlns:cx="http://schemas.microsoft.com/office/drawing/2014/chartex" xmlns:cx1="http://schemas.microsoft.com/office/drawing/2015/9/8/chartex" xmlns:cx2="http://schemas.microsoft.com/office/drawing/2015/10/21/chartex" xmlns:cx3="http://schemas.microsoft.com/office/drawing/2016/5/9/chartex" xmlns:cx4="http://schemas.microsoft.com/office/drawing/2016/5/10/chartex" xmlns:cx5="http://schemas.microsoft.com/office/drawing/2016/5/11/chartex" xmlns:cx6="http://schemas.microsoft.com/office/drawing/2016/5/12/chartex" xmlns:cx7="http://schemas.microsoft.com/office/drawing/2016/5/13/chartex" xmlns:cx8="http://schemas.microsoft.com/office/drawing/2016/5/14/chartex" xmlns:mc="http://schemas.openxmlformats.org/markup-compatibility/2006" xmlns:aink="http://schemas.microsoft.com/office/drawing/2016/ink" xmlns:am3d="http://schemas.microsoft.com/office/drawing/2017/model3d" xmlns:o="urn:schemas-microsoft-com:office:office" xmlns:r="http://schemas.openxmlformats.org/officeDocument/2006/relationships" xmlns:m="http://schemas.openxmlformats.org/officeDocument/2006/math" xmlns:v="urn:schemas-microsoft-com:vml" xmlns:wp14="http://schemas.microsoft.com/office/word/2010/wordprocessingDrawing" xmlns:wp="http://schemas.openxmlformats.org/drawingml/2006/wordprocessingDrawing" xmlns:w10="urn:schemas-microsoft-com:office:word" xmlns:w="http://schemas.openxmlformats.org/wordprocessingml/2006/main" xmlns:w14="http://schemas.microsoft.com/office/word/2010/wordml" xmlns:w15="http://schemas.microsoft.com/office/word/2012/wordml" xmlns:w16cex="http://schemas.microsoft.com/office/word/2018/wordml/cex" xmlns:w16cid="http://schemas.microsoft.com/office/word/2016/wordml/cid" xmlns:w16="http://schemas.microsoft.com/office/word/2018/wordml" xmlns:w16se="http://schemas.microsoft.com/office/word/2015/wordml/symex" xmlns:wpg="http://schemas.microsoft.com/office/word/2010/wordprocessingGroup" xmlns:wpi="http://schemas.microsoft.com/office/word/2010/wordprocessingInk" xmlns:wne="http://schemas.microsoft.com/office/word/2006/wordml" xmlns:wps="http://schemas.microsoft.com/office/word/2010/wordprocessingShape" mc:Ignorable="w14 w15 w16se w16cid w16 w16cex wp14">
   <w:body>
     <w:p>
       <w:pPr>
@@ -11,9 +11,9 @@
         <w:jc w:val="both"/>
         <w:rPr>
           <w:spacing w:val="-2"/>
-          <w:sz w:val="32"/>
-          <w:szCs w:val="32"/>
-          <w:lang w:val="en-GB"/>
+          <w:sz w:val="24"/>
+          <w:szCs w:val="24"/>
+          <w:lang w:val="en-US"/>
         </w:rPr>
       </w:pPr>
       <w:r>
@@ -46,7 +46,18 @@
           <w:u w:val="single"/>
           <w:lang w:val="en-GB"/>
         </w:rPr>
-        <w:t>onsent form</w:t>
+        <w:t xml:space="preserve">onsent </w:t>
+      </w:r>
+      <w:r>
+        <w:rPr>
+          <w:b/>
+          <w:spacing w:val="-2"/>
+          <w:sz w:val="32"/>
+          <w:szCs w:val="32"/>
+          <w:u w:val="single"/>
+          <w:lang w:val="en-GB"/>
+        </w:rPr>
+        <w:t>Form</w:t>
       </w:r>
     </w:p>
     <w:p>
@@ -61,66 +72,46 @@
           <w:spacing w:val="-2"/>
           <w:sz w:val="24"/>
           <w:szCs w:val="24"/>
-          <w:lang w:val="en-GB"/>
-        </w:rPr>
-      </w:pPr>
-      <w:r>
-        <w:rPr>
-          <w:spacing w:val="-2"/>
-          <w:sz w:val="24"/>
-          <w:szCs w:val="24"/>
-          <w:lang w:val="en-GB"/>
+          <w:lang w:val="en-US"/>
+        </w:rPr>
+      </w:pPr>
+      <w:r>
+        <w:rPr>
+          <w:spacing w:val="-2"/>
+          <w:sz w:val="24"/>
+          <w:szCs w:val="24"/>
+          <w:lang w:val="en-US"/>
         </w:rPr>
         <w:tab/>
-        <w:t xml:space="preserve">for participation in </w:t>
-      </w:r>
-      <w:r>
-        <w:rPr>
-          <w:spacing w:val="-2"/>
-          <w:sz w:val="24"/>
-          <w:szCs w:val="24"/>
-          <w:lang w:val="en-GB"/>
-        </w:rPr>
-        <w:t xml:space="preserve">a </w:t>
-      </w:r>
-      <w:r>
-        <w:rPr>
-          <w:spacing w:val="-2"/>
-          <w:sz w:val="24"/>
-          <w:szCs w:val="24"/>
-          <w:lang w:val="en-GB"/>
-        </w:rPr>
-        <w:t>user evaluation</w:t>
-      </w:r>
-      <w:r>
-        <w:rPr>
-          <w:spacing w:val="-2"/>
-          <w:sz w:val="24"/>
-          <w:szCs w:val="24"/>
-          <w:lang w:val="en-GB"/>
-        </w:rPr>
-        <w:t xml:space="preserve"> </w:t>
-      </w:r>
-      <w:r>
-        <w:rPr>
-          <w:spacing w:val="-2"/>
-          <w:sz w:val="24"/>
-          <w:szCs w:val="24"/>
-          <w:lang w:val="en-GB"/>
-        </w:rPr>
-        <w:t xml:space="preserve">study for the course </w:t>
-      </w:r>
-      <w:proofErr w:type="spellStart"/>
-      <w:r>
-        <w:rPr>
-          <w:spacing w:val="-2"/>
-          <w:sz w:val="24"/>
-          <w:szCs w:val="24"/>
-          <w:lang w:val="en-GB"/>
-        </w:rPr>
-        <w:t>iHCI</w:t>
-      </w:r>
-      <w:proofErr w:type="spellEnd"/>
+        <w:t xml:space="preserve">concerning </w:t>
+      </w:r>
+      <w:r>
+        <w:rPr>
+          <w:spacing w:val="-2"/>
+          <w:sz w:val="24"/>
+          <w:szCs w:val="24"/>
+          <w:lang w:val="en-US"/>
+        </w:rPr>
+        <w:t>the user evaluation</w:t>
+      </w:r>
+      <w:r>
+        <w:rPr>
+          <w:spacing w:val="-2"/>
+          <w:sz w:val="24"/>
+          <w:szCs w:val="24"/>
+          <w:lang w:val="en-US"/>
+        </w:rPr>
+        <w:t xml:space="preserve"> for the course </w:t>
+      </w:r>
+      <w:r>
+        <w:rPr>
+          <w:spacing w:val="-2"/>
+          <w:sz w:val="24"/>
+          <w:szCs w:val="24"/>
+          <w:lang w:val="en-US"/>
+        </w:rPr>
+        <w:t>Human-Robot Interaction</w:t>
+      </w:r>
     </w:p>
     <w:p>
       <w:pPr>
@@ -143,7 +134,7 @@
           <w:spacing w:val="-2"/>
           <w:sz w:val="24"/>
           <w:szCs w:val="24"/>
-          <w:lang w:val="en-GB"/>
+          <w:lang w:val="en-US"/>
         </w:rPr>
         <w:tab/>
       </w:r>
@@ -155,17 +146,7 @@
           <w:szCs w:val="24"/>
           <w:lang w:val="en-US"/>
         </w:rPr>
-        <w:t xml:space="preserve">Platformer game with </w:t>
-      </w:r>
-      <w:r>
-        <w:rPr>
-          <w:i/>
-          <w:spacing w:val="-2"/>
-          <w:sz w:val="24"/>
-          <w:szCs w:val="24"/>
-          <w:lang w:val="en-US"/>
-        </w:rPr>
-        <w:t>two interfaces</w:t>
+        <w:t>Robot interaction with voice and gestural interface</w:t>
       </w:r>
     </w:p>
     <w:p>
@@ -174,7 +155,6 @@
           <w:tab w:val="center" w:pos="4253"/>
         </w:tabs>
         <w:spacing w:line="288" w:lineRule="auto"/>
-        <w:ind w:left="-566"/>
         <w:jc w:val="both"/>
         <w:rPr>
           <w:i/>
@@ -341,17 +321,15 @@
         </w:rPr>
         <w:t xml:space="preserve">- I was informed that the current study is conducted by </w:t>
       </w:r>
-      <w:proofErr w:type="spellStart"/>
-      <w:r>
-        <w:rPr>
-          <w:spacing w:val="-2"/>
-          <w:sz w:val="24"/>
-          <w:szCs w:val="24"/>
-          <w:lang w:val="en-GB"/>
-        </w:rPr>
-        <w:t>iHCI</w:t>
-      </w:r>
-      <w:proofErr w:type="spellEnd"/>
+      <w:r>
+        <w:rPr>
+          <w:spacing w:val="-2"/>
+          <w:sz w:val="24"/>
+          <w:szCs w:val="24"/>
+          <w:lang w:val="en-GB"/>
+        </w:rPr>
+        <w:t>HRI</w:t>
+      </w:r>
       <w:r>
         <w:rPr>
           <w:spacing w:val="-2"/>
@@ -368,34 +346,43 @@
           <w:szCs w:val="24"/>
           <w:lang w:val="en-GB"/>
         </w:rPr>
-        <w:t>first</w:t>
-      </w:r>
-      <w:r>
-        <w:rPr>
-          <w:spacing w:val="-2"/>
-          <w:sz w:val="24"/>
-          <w:szCs w:val="24"/>
-          <w:lang w:val="en-GB"/>
-        </w:rPr>
-        <w:t>-</w:t>
-      </w:r>
-      <w:r>
-        <w:rPr>
-          <w:spacing w:val="-2"/>
-          <w:sz w:val="24"/>
-          <w:szCs w:val="24"/>
-          <w:lang w:val="en-GB"/>
-        </w:rPr>
-        <w:t xml:space="preserve">year course </w:t>
-      </w:r>
-      <w:r>
-        <w:rPr>
-          <w:spacing w:val="-2"/>
-          <w:sz w:val="24"/>
-          <w:szCs w:val="24"/>
-          <w:lang w:val="en-GB"/>
-        </w:rPr>
-        <w:t>Introduction Human-Computer Interaction.</w:t>
+        <w:t>master’s</w:t>
+      </w:r>
+      <w:r>
+        <w:rPr>
+          <w:spacing w:val="-2"/>
+          <w:sz w:val="24"/>
+          <w:szCs w:val="24"/>
+          <w:lang w:val="en-GB"/>
+        </w:rPr>
+        <w:t xml:space="preserve"> course </w:t>
+      </w:r>
+      <w:r>
+        <w:rPr>
+          <w:spacing w:val="-2"/>
+          <w:sz w:val="24"/>
+          <w:szCs w:val="24"/>
+          <w:lang w:val="en-GB"/>
+        </w:rPr>
+        <w:t>Human-</w:t>
+      </w:r>
+      <w:r>
+        <w:rPr>
+          <w:spacing w:val="-2"/>
+          <w:sz w:val="24"/>
+          <w:szCs w:val="24"/>
+          <w:lang w:val="en-GB"/>
+        </w:rPr>
+        <w:t>Robot</w:t>
+      </w:r>
+      <w:r>
+        <w:rPr>
+          <w:spacing w:val="-2"/>
+          <w:sz w:val="24"/>
+          <w:szCs w:val="24"/>
+          <w:lang w:val="en-GB"/>
+        </w:rPr>
+        <w:t xml:space="preserve"> Interaction.</w:t>
       </w:r>
     </w:p>
     <w:p>
@@ -506,8 +493,7 @@
           <w:szCs w:val="24"/>
           <w:lang w:val="en-GB"/>
         </w:rPr>
-        <w:t>I participate of my own free will.  -</w:t>
+        <w:t xml:space="preserve">I participate of my own free will. </w:t>
       </w:r>
     </w:p>
     <w:p>
@@ -573,8 +559,7 @@
           <w:szCs w:val="24"/>
           <w:lang w:val="en-GB"/>
         </w:rPr>
-        <w:t>- I have the right to withdraw my consent at any time without having to give a reason and that withdrawing my participation has no further consequences.  -</w:t>
+        <w:t xml:space="preserve">- I have the right to withdraw my consent at any time without having to give a reason and that withdrawing my participation has no further consequences. </w:t>
       </w:r>
     </w:p>
     <w:p>
@@ -849,7 +834,6 @@
           <w:lang w:val="en-US"/>
         </w:rPr>
       </w:pPr>
-      <w:proofErr w:type="gramStart"/>
       <w:r>
         <w:rPr>
           <w:spacing w:val="-2"/>
@@ -857,9 +841,8 @@
           <w:szCs w:val="24"/>
           <w:lang w:val="en-US"/>
         </w:rPr>
-        <w:t>Name:…</w:t>
-      </w:r>
-      <w:proofErr w:type="gramEnd"/>
+        <w:t>Name:……………………………………….</w:t>
+      </w:r>
       <w:r>
         <w:rPr>
           <w:spacing w:val="-2"/>
@@ -867,37 +850,8 @@
           <w:szCs w:val="24"/>
           <w:lang w:val="en-US"/>
         </w:rPr>
-        <w:t>…………………………………….</w:t>
-      </w:r>
-      <w:r>
-        <w:rPr>
-          <w:spacing w:val="-2"/>
-          <w:sz w:val="24"/>
-          <w:szCs w:val="24"/>
-          <w:lang w:val="en-US"/>
-        </w:rPr>
         <w:tab/>
-        <w:t xml:space="preserve">Date of </w:t>
-      </w:r>
-      <w:proofErr w:type="gramStart"/>
-      <w:r>
-        <w:rPr>
-          <w:spacing w:val="-2"/>
-          <w:sz w:val="24"/>
-          <w:szCs w:val="24"/>
-          <w:lang w:val="en-US"/>
-        </w:rPr>
-        <w:t>birth:…</w:t>
-      </w:r>
-      <w:proofErr w:type="gramEnd"/>
-      <w:r>
-        <w:rPr>
-          <w:spacing w:val="-2"/>
-          <w:sz w:val="24"/>
-          <w:szCs w:val="24"/>
-          <w:lang w:val="en-US"/>
-        </w:rPr>
-        <w:t>………..……………(mm/dd/</w:t>
+        <w:t>Date of birth:…………..……………(mm/dd/</w:t>
       </w:r>
       <w:proofErr w:type="spellStart"/>
       <w:r>
@@ -1015,7 +969,6 @@
           <w:lang w:val="en-US"/>
         </w:rPr>
       </w:pPr>
-      <w:proofErr w:type="gramStart"/>
       <w:r>
         <w:rPr>
           <w:spacing w:val="-2"/>
@@ -1023,37 +976,7 @@
           <w:szCs w:val="24"/>
           <w:lang w:val="en-US"/>
         </w:rPr>
-        <w:t>Signature:…</w:t>
-      </w:r>
-      <w:proofErr w:type="gramEnd"/>
-      <w:r>
-        <w:rPr>
-          <w:spacing w:val="-2"/>
-          <w:sz w:val="24"/>
-          <w:szCs w:val="24"/>
-          <w:lang w:val="en-US"/>
-        </w:rPr>
-        <w:t xml:space="preserve">…………………………………         </w:t>
-      </w:r>
-      <w:proofErr w:type="gramStart"/>
-      <w:r>
-        <w:rPr>
-          <w:spacing w:val="-2"/>
-          <w:sz w:val="24"/>
-          <w:szCs w:val="24"/>
-          <w:lang w:val="en-US"/>
-        </w:rPr>
-        <w:t>Date:…</w:t>
-      </w:r>
-      <w:proofErr w:type="gramEnd"/>
-      <w:r>
-        <w:rPr>
-          <w:spacing w:val="-2"/>
-          <w:sz w:val="24"/>
-          <w:szCs w:val="24"/>
-          <w:lang w:val="en-US"/>
-        </w:rPr>
-        <w:t>………………………….…..(mm/dd/</w:t>
+        <w:t>Signature:……………………………………         Date:…………………………….…..(mm/dd/</w:t>
       </w:r>
       <w:proofErr w:type="spellStart"/>
       <w:r>
@@ -1231,8 +1154,6 @@
           <w:lang w:val="en-GB"/>
         </w:rPr>
       </w:pPr>
-      <w:bookmarkStart w:id="0" w:name="_GoBack"/>
-      <w:bookmarkEnd w:id="0"/>
     </w:p>
     <w:p>
       <w:pPr>
@@ -1333,19 +1254,8 @@
           <w:szCs w:val="24"/>
           <w:lang w:val="en-GB" w:eastAsia="zh-CN"/>
         </w:rPr>
-        <w:t xml:space="preserve">bout the </w:t>
-      </w:r>
-      <w:proofErr w:type="gramStart"/>
-      <w:r>
-        <w:rPr>
-          <w:spacing w:val="-2"/>
-          <w:sz w:val="24"/>
-          <w:szCs w:val="24"/>
-          <w:lang w:val="en-GB" w:eastAsia="zh-CN"/>
-        </w:rPr>
-        <w:t>aforementioned study</w:t>
-      </w:r>
-      <w:proofErr w:type="gramEnd"/>
+        <w:t>bout the aforementioned study</w:t>
+      </w:r>
       <w:r>
         <w:rPr>
           <w:spacing w:val="-2"/>
@@ -1496,7 +1406,6 @@
           <w:lang w:val="en-US"/>
         </w:rPr>
       </w:pPr>
-      <w:proofErr w:type="gramStart"/>
       <w:r>
         <w:rPr>
           <w:spacing w:val="-2"/>
@@ -1504,17 +1413,7 @@
           <w:szCs w:val="24"/>
           <w:lang w:val="en-US"/>
         </w:rPr>
-        <w:t>Name:…</w:t>
-      </w:r>
-      <w:proofErr w:type="gramEnd"/>
-      <w:r>
-        <w:rPr>
-          <w:spacing w:val="-2"/>
-          <w:sz w:val="24"/>
-          <w:szCs w:val="24"/>
-          <w:lang w:val="en-US"/>
-        </w:rPr>
-        <w:t>……………………………………………..</w:t>
+        <w:t>Name:………………………………………………..</w:t>
       </w:r>
     </w:p>
     <w:p>
@@ -1613,7 +1512,6 @@
           <w:lang w:val="en-GB"/>
         </w:rPr>
       </w:pPr>
-      <w:proofErr w:type="gramStart"/>
       <w:r>
         <w:rPr>
           <w:spacing w:val="-2"/>
@@ -1621,37 +1519,7 @@
           <w:szCs w:val="24"/>
           <w:lang w:val="en-US"/>
         </w:rPr>
-        <w:t>Signature:…</w:t>
-      </w:r>
-      <w:proofErr w:type="gramEnd"/>
-      <w:r>
-        <w:rPr>
-          <w:spacing w:val="-2"/>
-          <w:sz w:val="24"/>
-          <w:szCs w:val="24"/>
-          <w:lang w:val="en-US"/>
-        </w:rPr>
-        <w:t xml:space="preserve">…………………………………         </w:t>
-      </w:r>
-      <w:proofErr w:type="gramStart"/>
-      <w:r>
-        <w:rPr>
-          <w:spacing w:val="-2"/>
-          <w:sz w:val="24"/>
-          <w:szCs w:val="24"/>
-          <w:lang w:val="en-US"/>
-        </w:rPr>
-        <w:t>Date:…</w:t>
-      </w:r>
-      <w:proofErr w:type="gramEnd"/>
-      <w:r>
-        <w:rPr>
-          <w:spacing w:val="-2"/>
-          <w:sz w:val="24"/>
-          <w:szCs w:val="24"/>
-          <w:lang w:val="en-US"/>
-        </w:rPr>
-        <w:t>………………………….…..(mm/dd/</w:t>
+        <w:t>Signature:……………………………………         Date:…………………………….…..(mm/dd/</w:t>
       </w:r>
       <w:proofErr w:type="spellStart"/>
       <w:r>
@@ -1684,7 +1552,7 @@
 </file>
 
 <file path=word/endnotes.xml><?xml version="1.0" encoding="utf-8"?>
-<w:endnotes xmlns:wpc="http://schemas.microsoft.com/office/word/2010/wordprocessingCanvas" xmlns:cx="http://schemas.microsoft.com/office/drawing/2014/chartex" xmlns:cx1="http://schemas.microsoft.com/office/drawing/2015/9/8/chartex" xmlns:cx2="http://schemas.microsoft.com/office/drawing/2015/10/21/chartex" xmlns:cx3="http://schemas.microsoft.com/office/drawing/2016/5/9/chartex" xmlns:cx4="http://schemas.microsoft.com/office/drawing/2016/5/10/chartex" xmlns:cx5="http://schemas.microsoft.com/office/drawing/2016/5/11/chartex" xmlns:cx6="http://schemas.microsoft.com/office/drawing/2016/5/12/chartex" xmlns:cx7="http://schemas.microsoft.com/office/drawing/2016/5/13/chartex" xmlns:cx8="http://schemas.microsoft.com/office/drawing/2016/5/14/chartex" xmlns:mc="http://schemas.openxmlformats.org/markup-compatibility/2006" xmlns:aink="http://schemas.microsoft.com/office/drawing/2016/ink" xmlns:am3d="http://schemas.microsoft.com/office/drawing/2017/model3d" xmlns:o="urn:schemas-microsoft-com:office:office" xmlns:r="http://schemas.openxmlformats.org/officeDocument/2006/relationships" xmlns:m="http://schemas.openxmlformats.org/officeDocument/2006/math" xmlns:v="urn:schemas-microsoft-com:vml" xmlns:wp14="http://schemas.microsoft.com/office/word/2010/wordprocessingDrawing" xmlns:wp="http://schemas.openxmlformats.org/drawingml/2006/wordprocessingDrawing" xmlns:w10="urn:schemas-microsoft-com:office:word" xmlns:w="http://schemas.openxmlformats.org/wordprocessingml/2006/main" xmlns:w14="http://schemas.microsoft.com/office/word/2010/wordml" xmlns:w15="http://schemas.microsoft.com/office/word/2012/wordml" xmlns:w16cid="http://schemas.microsoft.com/office/word/2016/wordml/cid" xmlns:w16se="http://schemas.microsoft.com/office/word/2015/wordml/symex" xmlns:wpg="http://schemas.microsoft.com/office/word/2010/wordprocessingGroup" xmlns:wpi="http://schemas.microsoft.com/office/word/2010/wordprocessingInk" xmlns:wne="http://schemas.microsoft.com/office/word/2006/wordml" xmlns:wps="http://schemas.microsoft.com/office/word/2010/wordprocessingShape" mc:Ignorable="w14 w15 w16se w16cid wp14">
+<w:endnotes xmlns:wpc="http://schemas.microsoft.com/office/word/2010/wordprocessingCanvas" xmlns:cx="http://schemas.microsoft.com/office/drawing/2014/chartex" xmlns:cx1="http://schemas.microsoft.com/office/drawing/2015/9/8/chartex" xmlns:cx2="http://schemas.microsoft.com/office/drawing/2015/10/21/chartex" xmlns:cx3="http://schemas.microsoft.com/office/drawing/2016/5/9/chartex" xmlns:cx4="http://schemas.microsoft.com/office/drawing/2016/5/10/chartex" xmlns:cx5="http://schemas.microsoft.com/office/drawing/2016/5/11/chartex" xmlns:cx6="http://schemas.microsoft.com/office/drawing/2016/5/12/chartex" xmlns:cx7="http://schemas.microsoft.com/office/drawing/2016/5/13/chartex" xmlns:cx8="http://schemas.microsoft.com/office/drawing/2016/5/14/chartex" xmlns:mc="http://schemas.openxmlformats.org/markup-compatibility/2006" xmlns:aink="http://schemas.microsoft.com/office/drawing/2016/ink" xmlns:am3d="http://schemas.microsoft.com/office/drawing/2017/model3d" xmlns:o="urn:schemas-microsoft-com:office:office" xmlns:r="http://schemas.openxmlformats.org/officeDocument/2006/relationships" xmlns:m="http://schemas.openxmlformats.org/officeDocument/2006/math" xmlns:v="urn:schemas-microsoft-com:vml" xmlns:wp14="http://schemas.microsoft.com/office/word/2010/wordprocessingDrawing" xmlns:wp="http://schemas.openxmlformats.org/drawingml/2006/wordprocessingDrawing" xmlns:w10="urn:schemas-microsoft-com:office:word" xmlns:w="http://schemas.openxmlformats.org/wordprocessingml/2006/main" xmlns:w14="http://schemas.microsoft.com/office/word/2010/wordml" xmlns:w15="http://schemas.microsoft.com/office/word/2012/wordml" xmlns:w16cex="http://schemas.microsoft.com/office/word/2018/wordml/cex" xmlns:w16cid="http://schemas.microsoft.com/office/word/2016/wordml/cid" xmlns:w16="http://schemas.microsoft.com/office/word/2018/wordml" xmlns:w16se="http://schemas.microsoft.com/office/word/2015/wordml/symex" xmlns:wpg="http://schemas.microsoft.com/office/word/2010/wordprocessingGroup" xmlns:wpi="http://schemas.microsoft.com/office/word/2010/wordprocessingInk" xmlns:wne="http://schemas.microsoft.com/office/word/2006/wordml" xmlns:wps="http://schemas.microsoft.com/office/word/2010/wordprocessingShape" mc:Ignorable="w14 w15 w16se w16cid w16 w16cex wp14">
   <w:endnote w:type="separator" w:id="-1">
     <w:p>
       <w:r>
@@ -1703,7 +1571,7 @@
 </file>
 
 <file path=word/footnotes.xml><?xml version="1.0" encoding="utf-8"?>
-<w:footnotes xmlns:wpc="http://schemas.microsoft.com/office/word/2010/wordprocessingCanvas" xmlns:cx="http://schemas.microsoft.com/office/drawing/2014/chartex" xmlns:cx1="http://schemas.microsoft.com/office/drawing/2015/9/8/chartex" xmlns:cx2="http://schemas.microsoft.com/office/drawing/2015/10/21/chartex" xmlns:cx3="http://schemas.microsoft.com/office/drawing/2016/5/9/chartex" xmlns:cx4="http://schemas.microsoft.com/office/drawing/2016/5/10/chartex" xmlns:cx5="http://schemas.microsoft.com/office/drawing/2016/5/11/chartex" xmlns:cx6="http://schemas.microsoft.com/office/drawing/2016/5/12/chartex" xmlns:cx7="http://schemas.microsoft.com/office/drawing/2016/5/13/chartex" xmlns:cx8="http://schemas.microsoft.com/office/drawing/2016/5/14/chartex" xmlns:mc="http://schemas.openxmlformats.org/markup-compatibility/2006" xmlns:aink="http://schemas.microsoft.com/office/drawing/2016/ink" xmlns:am3d="http://schemas.microsoft.com/office/drawing/2017/model3d" xmlns:o="urn:schemas-microsoft-com:office:office" xmlns:r="http://schemas.openxmlformats.org/officeDocument/2006/relationships" xmlns:m="http://schemas.openxmlformats.org/officeDocument/2006/math" xmlns:v="urn:schemas-microsoft-com:vml" xmlns:wp14="http://schemas.microsoft.com/office/word/2010/wordprocessingDrawing" xmlns:wp="http://schemas.openxmlformats.org/drawingml/2006/wordprocessingDrawing" xmlns:w10="urn:schemas-microsoft-com:office:word" xmlns:w="http://schemas.openxmlformats.org/wordprocessingml/2006/main" xmlns:w14="http://schemas.microsoft.com/office/word/2010/wordml" xmlns:w15="http://schemas.microsoft.com/office/word/2012/wordml" xmlns:w16cid="http://schemas.microsoft.com/office/word/2016/wordml/cid" xmlns:w16se="http://schemas.microsoft.com/office/word/2015/wordml/symex" xmlns:wpg="http://schemas.microsoft.com/office/word/2010/wordprocessingGroup" xmlns:wpi="http://schemas.microsoft.com/office/word/2010/wordprocessingInk" xmlns:wne="http://schemas.microsoft.com/office/word/2006/wordml" xmlns:wps="http://schemas.microsoft.com/office/word/2010/wordprocessingShape" mc:Ignorable="w14 w15 w16se w16cid wp14">
+<w:footnotes xmlns:wpc="http://schemas.microsoft.com/office/word/2010/wordprocessingCanvas" xmlns:cx="http://schemas.microsoft.com/office/drawing/2014/chartex" xmlns:cx1="http://schemas.microsoft.com/office/drawing/2015/9/8/chartex" xmlns:cx2="http://schemas.microsoft.com/office/drawing/2015/10/21/chartex" xmlns:cx3="http://schemas.microsoft.com/office/drawing/2016/5/9/chartex" xmlns:cx4="http://schemas.microsoft.com/office/drawing/2016/5/10/chartex" xmlns:cx5="http://schemas.microsoft.com/office/drawing/2016/5/11/chartex" xmlns:cx6="http://schemas.microsoft.com/office/drawing/2016/5/12/chartex" xmlns:cx7="http://schemas.microsoft.com/office/drawing/2016/5/13/chartex" xmlns:cx8="http://schemas.microsoft.com/office/drawing/2016/5/14/chartex" xmlns:mc="http://schemas.openxmlformats.org/markup-compatibility/2006" xmlns:aink="http://schemas.microsoft.com/office/drawing/2016/ink" xmlns:am3d="http://schemas.microsoft.com/office/drawing/2017/model3d" xmlns:o="urn:schemas-microsoft-com:office:office" xmlns:r="http://schemas.openxmlformats.org/officeDocument/2006/relationships" xmlns:m="http://schemas.openxmlformats.org/officeDocument/2006/math" xmlns:v="urn:schemas-microsoft-com:vml" xmlns:wp14="http://schemas.microsoft.com/office/word/2010/wordprocessingDrawing" xmlns:wp="http://schemas.openxmlformats.org/drawingml/2006/wordprocessingDrawing" xmlns:w10="urn:schemas-microsoft-com:office:word" xmlns:w="http://schemas.openxmlformats.org/wordprocessingml/2006/main" xmlns:w14="http://schemas.microsoft.com/office/word/2010/wordml" xmlns:w15="http://schemas.microsoft.com/office/word/2012/wordml" xmlns:w16cex="http://schemas.microsoft.com/office/word/2018/wordml/cex" xmlns:w16cid="http://schemas.microsoft.com/office/word/2016/wordml/cid" xmlns:w16="http://schemas.microsoft.com/office/word/2018/wordml" xmlns:w16se="http://schemas.microsoft.com/office/word/2015/wordml/symex" xmlns:wpg="http://schemas.microsoft.com/office/word/2010/wordprocessingGroup" xmlns:wpi="http://schemas.microsoft.com/office/word/2010/wordprocessingInk" xmlns:wne="http://schemas.microsoft.com/office/word/2006/wordml" xmlns:wps="http://schemas.microsoft.com/office/word/2010/wordprocessingShape" mc:Ignorable="w14 w15 w16se w16cid w16 w16cex wp14">
   <w:footnote w:type="separator" w:id="-1">
     <w:p>
       <w:r>
@@ -1722,7 +1590,7 @@
 </file>
 
 <file path=word/numbering.xml><?xml version="1.0" encoding="utf-8"?>
-<w:numbering xmlns:wpc="http://schemas.microsoft.com/office/word/2010/wordprocessingCanvas" xmlns:cx="http://schemas.microsoft.com/office/drawing/2014/chartex" xmlns:cx1="http://schemas.microsoft.com/office/drawing/2015/9/8/chartex" xmlns:cx2="http://schemas.microsoft.com/office/drawing/2015/10/21/chartex" xmlns:cx3="http://schemas.microsoft.com/office/drawing/2016/5/9/chartex" xmlns:cx4="http://schemas.microsoft.com/office/drawing/2016/5/10/chartex" xmlns:cx5="http://schemas.microsoft.com/office/drawing/2016/5/11/chartex" xmlns:cx6="http://schemas.microsoft.com/office/drawing/2016/5/12/chartex" xmlns:cx7="http://schemas.microsoft.com/office/drawing/2016/5/13/chartex" xmlns:cx8="http://schemas.microsoft.com/office/drawing/2016/5/14/chartex" xmlns:mc="http://schemas.openxmlformats.org/markup-compatibility/2006" xmlns:aink="http://schemas.microsoft.com/office/drawing/2016/ink" xmlns:am3d="http://schemas.microsoft.com/office/drawing/2017/model3d" xmlns:o="urn:schemas-microsoft-com:office:office" xmlns:r="http://schemas.openxmlformats.org/officeDocument/2006/relationships" xmlns:m="http://schemas.openxmlformats.org/officeDocument/2006/math" xmlns:v="urn:schemas-microsoft-com:vml" xmlns:wp14="http://schemas.microsoft.com/office/word/2010/wordprocessingDrawing" xmlns:wp="http://schemas.openxmlformats.org/drawingml/2006/wordprocessingDrawing" xmlns:w10="urn:schemas-microsoft-com:office:word" xmlns:w="http://schemas.openxmlformats.org/wordprocessingml/2006/main" xmlns:w14="http://schemas.microsoft.com/office/word/2010/wordml" xmlns:w15="http://schemas.microsoft.com/office/word/2012/wordml" xmlns:w16cid="http://schemas.microsoft.com/office/word/2016/wordml/cid" xmlns:w16se="http://schemas.microsoft.com/office/word/2015/wordml/symex" xmlns:wpg="http://schemas.microsoft.com/office/word/2010/wordprocessingGroup" xmlns:wpi="http://schemas.microsoft.com/office/word/2010/wordprocessingInk" xmlns:wne="http://schemas.microsoft.com/office/word/2006/wordml" xmlns:wps="http://schemas.microsoft.com/office/word/2010/wordprocessingShape" mc:Ignorable="w14 w15 w16se w16cid wp14">
+<w:numbering xmlns:wpc="http://schemas.microsoft.com/office/word/2010/wordprocessingCanvas" xmlns:cx="http://schemas.microsoft.com/office/drawing/2014/chartex" xmlns:cx1="http://schemas.microsoft.com/office/drawing/2015/9/8/chartex" xmlns:cx2="http://schemas.microsoft.com/office/drawing/2015/10/21/chartex" xmlns:cx3="http://schemas.microsoft.com/office/drawing/2016/5/9/chartex" xmlns:cx4="http://schemas.microsoft.com/office/drawing/2016/5/10/chartex" xmlns:cx5="http://schemas.microsoft.com/office/drawing/2016/5/11/chartex" xmlns:cx6="http://schemas.microsoft.com/office/drawing/2016/5/12/chartex" xmlns:cx7="http://schemas.microsoft.com/office/drawing/2016/5/13/chartex" xmlns:cx8="http://schemas.microsoft.com/office/drawing/2016/5/14/chartex" xmlns:mc="http://schemas.openxmlformats.org/markup-compatibility/2006" xmlns:aink="http://schemas.microsoft.com/office/drawing/2016/ink" xmlns:am3d="http://schemas.microsoft.com/office/drawing/2017/model3d" xmlns:o="urn:schemas-microsoft-com:office:office" xmlns:r="http://schemas.openxmlformats.org/officeDocument/2006/relationships" xmlns:m="http://schemas.openxmlformats.org/officeDocument/2006/math" xmlns:v="urn:schemas-microsoft-com:vml" xmlns:wp14="http://schemas.microsoft.com/office/word/2010/wordprocessingDrawing" xmlns:wp="http://schemas.openxmlformats.org/drawingml/2006/wordprocessingDrawing" xmlns:w10="urn:schemas-microsoft-com:office:word" xmlns:w="http://schemas.openxmlformats.org/wordprocessingml/2006/main" xmlns:w14="http://schemas.microsoft.com/office/word/2010/wordml" xmlns:w15="http://schemas.microsoft.com/office/word/2012/wordml" xmlns:w16cex="http://schemas.microsoft.com/office/word/2018/wordml/cex" xmlns:w16cid="http://schemas.microsoft.com/office/word/2016/wordml/cid" xmlns:w16="http://schemas.microsoft.com/office/word/2018/wordml" xmlns:w16se="http://schemas.microsoft.com/office/word/2015/wordml/symex" xmlns:wpg="http://schemas.microsoft.com/office/word/2010/wordprocessingGroup" xmlns:wpi="http://schemas.microsoft.com/office/word/2010/wordprocessingInk" xmlns:wne="http://schemas.microsoft.com/office/word/2006/wordml" xmlns:wps="http://schemas.microsoft.com/office/word/2010/wordprocessingShape" mc:Ignorable="w14 w15 w16se w16cid w16 w16cex wp14">
   <w:abstractNum w:abstractNumId="0" w15:restartNumberingAfterBreak="0">
     <w:nsid w:val="00000001"/>
     <w:multiLevelType w:val="hybridMultilevel"/>
@@ -1936,7 +1804,7 @@
 </file>
 
 <file path=word/styles.xml><?xml version="1.0" encoding="utf-8"?>
-<w:styles xmlns:mc="http://schemas.openxmlformats.org/markup-compatibility/2006" xmlns:r="http://schemas.openxmlformats.org/officeDocument/2006/relationships" xmlns:w="http://schemas.openxmlformats.org/wordprocessingml/2006/main" xmlns:w14="http://schemas.microsoft.com/office/word/2010/wordml" xmlns:w15="http://schemas.microsoft.com/office/word/2012/wordml" xmlns:w16cid="http://schemas.microsoft.com/office/word/2016/wordml/cid" xmlns:w16se="http://schemas.microsoft.com/office/word/2015/wordml/symex" mc:Ignorable="w14 w15 w16se w16cid">
+<w:styles xmlns:mc="http://schemas.openxmlformats.org/markup-compatibility/2006" xmlns:r="http://schemas.openxmlformats.org/officeDocument/2006/relationships" xmlns:w="http://schemas.openxmlformats.org/wordprocessingml/2006/main" xmlns:w14="http://schemas.microsoft.com/office/word/2010/wordml" xmlns:w15="http://schemas.microsoft.com/office/word/2012/wordml" xmlns:w16cex="http://schemas.microsoft.com/office/word/2018/wordml/cex" xmlns:w16cid="http://schemas.microsoft.com/office/word/2016/wordml/cid" xmlns:w16="http://schemas.microsoft.com/office/word/2018/wordml" xmlns:w16se="http://schemas.microsoft.com/office/word/2015/wordml/symex" mc:Ignorable="w14 w15 w16se w16cid w16 w16cex">
   <w:docDefaults>
     <w:rPrDefault>
       <w:rPr>
@@ -1946,7 +1814,7 @@
     </w:rPrDefault>
     <w:pPrDefault/>
   </w:docDefaults>
-  <w:latentStyles w:defLockedState="0" w:defUIPriority="0" w:defSemiHidden="0" w:defUnhideWhenUsed="0" w:defQFormat="0" w:count="375">
+  <w:latentStyles w:defLockedState="0" w:defUIPriority="0" w:defSemiHidden="0" w:defUnhideWhenUsed="0" w:defQFormat="0" w:count="376">
     <w:lsdException w:name="Normal" w:qFormat="1"/>
     <w:lsdException w:name="heading 1" w:qFormat="1"/>
     <w:lsdException w:name="heading 2" w:semiHidden="1" w:unhideWhenUsed="1" w:qFormat="1"/>
@@ -2041,7 +1909,6 @@
     <w:lsdException w:name="HTML Sample" w:semiHidden="1" w:unhideWhenUsed="1"/>
     <w:lsdException w:name="HTML Typewriter" w:semiHidden="1" w:unhideWhenUsed="1"/>
     <w:lsdException w:name="HTML Variable" w:semiHidden="1" w:unhideWhenUsed="1"/>
-    <w:lsdException w:name="Normal Table" w:semiHidden="1" w:unhideWhenUsed="1"/>
     <w:lsdException w:name="annotation subject" w:semiHidden="1" w:unhideWhenUsed="1"/>
     <w:lsdException w:name="No List" w:semiHidden="1" w:unhideWhenUsed="1"/>
     <w:lsdException w:name="Outline List 1" w:semiHidden="1" w:unhideWhenUsed="1"/>
@@ -2088,9 +1955,7 @@
     <w:lsdException w:name="Table Subtle 2" w:semiHidden="1" w:unhideWhenUsed="1"/>
     <w:lsdException w:name="Table Web 1" w:semiHidden="1" w:unhideWhenUsed="1"/>
     <w:lsdException w:name="Table Web 2" w:semiHidden="1" w:unhideWhenUsed="1"/>
-    <w:lsdException w:name="Table Web 3" w:semiHidden="1" w:unhideWhenUsed="1"/>
     <w:lsdException w:name="Balloon Text" w:semiHidden="1" w:unhideWhenUsed="1"/>
-    <w:lsdException w:name="Table Theme" w:semiHidden="1" w:unhideWhenUsed="1"/>
     <w:lsdException w:name="Placeholder Text" w:semiHidden="1" w:uiPriority="99"/>
     <w:lsdException w:name="No Spacing" w:uiPriority="1" w:qFormat="1"/>
     <w:lsdException w:name="Light Shading" w:uiPriority="60"/>
@@ -2301,6 +2166,7 @@
     <w:lsdException w:name="Smart Hyperlink" w:semiHidden="1" w:uiPriority="99" w:unhideWhenUsed="1"/>
     <w:lsdException w:name="Hashtag" w:semiHidden="1" w:uiPriority="99" w:unhideWhenUsed="1"/>
     <w:lsdException w:name="Unresolved Mention" w:semiHidden="1" w:uiPriority="99" w:unhideWhenUsed="1"/>
+    <w:lsdException w:name="Smart Link" w:semiHidden="1" w:uiPriority="99" w:unhideWhenUsed="1"/>
   </w:latentStyles>
   <w:style w:type="paragraph" w:default="1" w:styleId="Normal">
     <w:name w:val="Normal"/>

</xml_diff>